<commit_message>
DTSCCI-248 use external short name rather than court venue name
</commit_message>
<xml_diff>
--- a/docker/docmosis/templates/CV-UNS-DEC-ENG-00001.docx
+++ b/docker/docmosis/templates/CV-UNS-DEC-ENG-00001.docx
@@ -26,9 +26,20 @@
           <w:sz w:val="18"/>
           <w:szCs w:val="18"/>
         </w:rPr>
-        <w:t>&lt;&lt;{</w:t>
+        <w:t>&lt;</w:t>
+      </w:r>
+      <w:proofErr w:type="gramStart"/>
+      <w:r>
+        <w:rPr>
+          <w:rFonts w:ascii="Arial" w:hAnsi="Arial" w:cs="Arial"/>
+          <w:color w:val="000000" w:themeColor="text1"/>
+          <w:sz w:val="18"/>
+          <w:szCs w:val="18"/>
+        </w:rPr>
+        <w:t>&lt;{</w:t>
       </w:r>
       <w:proofErr w:type="spellStart"/>
+      <w:proofErr w:type="gramEnd"/>
       <w:r>
         <w:rPr>
           <w:rFonts w:ascii="Arial" w:hAnsi="Arial" w:cs="Arial"/>
@@ -193,7 +204,25 @@
           <w:sz w:val="28"/>
           <w:szCs w:val="28"/>
         </w:rPr>
-        <w:t>.venue_name&gt;&gt;&lt;&lt;else&gt;&gt; Online Civil Claims&lt;&lt;es_&gt;&gt;</w:t>
+        <w:t>.</w:t>
+      </w:r>
+      <w:r>
+        <w:rPr>
+          <w:rFonts w:ascii="Arial" w:hAnsi="Arial" w:cs="Arial"/>
+          <w:b/>
+          <w:sz w:val="28"/>
+          <w:szCs w:val="28"/>
+        </w:rPr>
+        <w:t>external_short</w:t>
+      </w:r>
+      <w:r>
+        <w:rPr>
+          <w:rFonts w:ascii="Arial" w:hAnsi="Arial" w:cs="Arial"/>
+          <w:b/>
+          <w:sz w:val="28"/>
+          <w:szCs w:val="28"/>
+        </w:rPr>
+        <w:t>_name&gt;&gt;&lt;&lt;else&gt;&gt; Online Civil Claims&lt;&lt;es_&gt;&gt;</w:t>
       </w:r>
       <w:r>
         <w:rPr>
@@ -467,7 +496,7 @@
               </wp:inline>
             </w:drawing>
           </mc:Choice>
-          <mc:Fallback xmlns:w16du="http://schemas.microsoft.com/office/word/2023/wordml/word16du" xmlns:pic="http://schemas.openxmlformats.org/drawingml/2006/picture" xmlns:a="http://schemas.openxmlformats.org/drawingml/2006/main">
+          <mc:Fallback xmlns:a="http://schemas.openxmlformats.org/drawingml/2006/main" xmlns:pic="http://schemas.openxmlformats.org/drawingml/2006/picture" xmlns:w16du="http://schemas.microsoft.com/office/word/2023/wordml/word16du">
             <w:pict w14:anchorId="1E2983E5">
               <v:group id="Group 2791" style="width:467.95pt;height:68.75pt;mso-position-horizontal-relative:char;mso-position-vertical-relative:line" coordsize="59429,8731" o:spid="_x0000_s1026" w14:anchorId="3F6EA4FE" o:gfxdata="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">
                 <v:shapetype id="_x0000_t75" coordsize="21600,21600" filled="f" stroked="f" o:spt="75" o:preferrelative="t" path="m@4@5l@4@11@9@11@9@5xe">
@@ -1072,7 +1101,7 @@
               </wp:inline>
             </w:drawing>
           </mc:Choice>
-          <mc:Fallback xmlns:w16du="http://schemas.microsoft.com/office/word/2023/wordml/word16du" xmlns:pic="http://schemas.openxmlformats.org/drawingml/2006/picture" xmlns:a="http://schemas.openxmlformats.org/drawingml/2006/main">
+          <mc:Fallback xmlns:a="http://schemas.openxmlformats.org/drawingml/2006/main" xmlns:pic="http://schemas.openxmlformats.org/drawingml/2006/picture" xmlns:w16du="http://schemas.microsoft.com/office/word/2023/wordml/word16du">
             <w:pict w14:anchorId="01720E1D">
               <v:group id="Group 2792" style="width:467.95pt;height:.75pt;mso-position-horizontal-relative:char;mso-position-vertical-relative:line" coordsize="59429,95" o:spid="_x0000_s1026" w14:anchorId="36C48C52" o:gfxdata="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">
                 <v:shape id="Shape 91" style="position:absolute;width:59429;height:0;visibility:visible;mso-wrap-style:square;v-text-anchor:top" coordsize="5942965,0" o:spid="_x0000_s1027" filled="f" path="m5942965,l,e" o:gfxdata="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">
@@ -1938,6 +1967,95 @@
     </w:lvl>
   </w:abstractNum>
   <w:abstractNum w:abstractNumId="7" w15:restartNumberingAfterBreak="0">
+    <w:nsid w:val="59A72A76"/>
+    <w:multiLevelType w:val="hybridMultilevel"/>
+    <w:tmpl w:val="62A27146"/>
+    <w:lvl w:ilvl="0" w:tplc="0809000F">
+      <w:start w:val="1"/>
+      <w:numFmt w:val="decimal"/>
+      <w:lvlText w:val="%1."/>
+      <w:lvlJc w:val="left"/>
+      <w:pPr>
+        <w:ind w:left="720" w:hanging="360"/>
+      </w:pPr>
+      <w:rPr>
+        <w:rFonts w:hint="default"/>
+      </w:rPr>
+    </w:lvl>
+    <w:lvl w:ilvl="1" w:tplc="08090019" w:tentative="1">
+      <w:start w:val="1"/>
+      <w:numFmt w:val="lowerLetter"/>
+      <w:lvlText w:val="%2."/>
+      <w:lvlJc w:val="left"/>
+      <w:pPr>
+        <w:ind w:left="1440" w:hanging="360"/>
+      </w:pPr>
+    </w:lvl>
+    <w:lvl w:ilvl="2" w:tplc="0809001B" w:tentative="1">
+      <w:start w:val="1"/>
+      <w:numFmt w:val="lowerRoman"/>
+      <w:lvlText w:val="%3."/>
+      <w:lvlJc w:val="right"/>
+      <w:pPr>
+        <w:ind w:left="2160" w:hanging="180"/>
+      </w:pPr>
+    </w:lvl>
+    <w:lvl w:ilvl="3" w:tplc="0809000F" w:tentative="1">
+      <w:start w:val="1"/>
+      <w:numFmt w:val="decimal"/>
+      <w:lvlText w:val="%4."/>
+      <w:lvlJc w:val="left"/>
+      <w:pPr>
+        <w:ind w:left="2880" w:hanging="360"/>
+      </w:pPr>
+    </w:lvl>
+    <w:lvl w:ilvl="4" w:tplc="08090019" w:tentative="1">
+      <w:start w:val="1"/>
+      <w:numFmt w:val="lowerLetter"/>
+      <w:lvlText w:val="%5."/>
+      <w:lvlJc w:val="left"/>
+      <w:pPr>
+        <w:ind w:left="3600" w:hanging="360"/>
+      </w:pPr>
+    </w:lvl>
+    <w:lvl w:ilvl="5" w:tplc="0809001B" w:tentative="1">
+      <w:start w:val="1"/>
+      <w:numFmt w:val="lowerRoman"/>
+      <w:lvlText w:val="%6."/>
+      <w:lvlJc w:val="right"/>
+      <w:pPr>
+        <w:ind w:left="4320" w:hanging="180"/>
+      </w:pPr>
+    </w:lvl>
+    <w:lvl w:ilvl="6" w:tplc="0809000F" w:tentative="1">
+      <w:start w:val="1"/>
+      <w:numFmt w:val="decimal"/>
+      <w:lvlText w:val="%7."/>
+      <w:lvlJc w:val="left"/>
+      <w:pPr>
+        <w:ind w:left="5040" w:hanging="360"/>
+      </w:pPr>
+    </w:lvl>
+    <w:lvl w:ilvl="7" w:tplc="08090019" w:tentative="1">
+      <w:start w:val="1"/>
+      <w:numFmt w:val="lowerLetter"/>
+      <w:lvlText w:val="%8."/>
+      <w:lvlJc w:val="left"/>
+      <w:pPr>
+        <w:ind w:left="5760" w:hanging="360"/>
+      </w:pPr>
+    </w:lvl>
+    <w:lvl w:ilvl="8" w:tplc="0809001B" w:tentative="1">
+      <w:start w:val="1"/>
+      <w:numFmt w:val="lowerRoman"/>
+      <w:lvlText w:val="%9."/>
+      <w:lvlJc w:val="right"/>
+      <w:pPr>
+        <w:ind w:left="6480" w:hanging="180"/>
+      </w:pPr>
+    </w:lvl>
+  </w:abstractNum>
+  <w:abstractNum w:abstractNumId="8" w15:restartNumberingAfterBreak="0">
     <w:nsid w:val="63EB0761"/>
     <w:multiLevelType w:val="hybridMultilevel"/>
     <w:tmpl w:val="46EAE0BA"/>
@@ -2028,7 +2146,7 @@
       </w:pPr>
     </w:lvl>
   </w:abstractNum>
-  <w:abstractNum w:abstractNumId="8" w15:restartNumberingAfterBreak="0">
+  <w:abstractNum w:abstractNumId="9" w15:restartNumberingAfterBreak="0">
     <w:nsid w:val="675A3587"/>
     <w:multiLevelType w:val="hybridMultilevel"/>
     <w:tmpl w:val="39EED320"/>
@@ -2119,7 +2237,7 @@
       </w:pPr>
     </w:lvl>
   </w:abstractNum>
-  <w:abstractNum w:abstractNumId="9" w15:restartNumberingAfterBreak="0">
+  <w:abstractNum w:abstractNumId="10" w15:restartNumberingAfterBreak="0">
     <w:nsid w:val="770A0FF7"/>
     <w:multiLevelType w:val="hybridMultilevel"/>
     <w:tmpl w:val="49B8A684"/>
@@ -2232,7 +2350,7 @@
       </w:rPr>
     </w:lvl>
   </w:abstractNum>
-  <w:abstractNum w:abstractNumId="10" w15:restartNumberingAfterBreak="0">
+  <w:abstractNum w:abstractNumId="11" w15:restartNumberingAfterBreak="0">
     <w:nsid w:val="7ED869EF"/>
     <w:multiLevelType w:val="hybridMultilevel"/>
     <w:tmpl w:val="8D96161A"/>
@@ -2319,10 +2437,10 @@
     </w:lvl>
   </w:abstractNum>
   <w:num w:numId="1" w16cid:durableId="174392106">
-    <w:abstractNumId w:val="8"/>
+    <w:abstractNumId w:val="9"/>
   </w:num>
   <w:num w:numId="2" w16cid:durableId="656155207">
-    <w:abstractNumId w:val="7"/>
+    <w:abstractNumId w:val="8"/>
   </w:num>
   <w:num w:numId="3" w16cid:durableId="545213863">
     <w:abstractNumId w:val="5"/>
@@ -2337,7 +2455,7 @@
     <w:abstractNumId w:val="0"/>
   </w:num>
   <w:num w:numId="7" w16cid:durableId="187565798">
-    <w:abstractNumId w:val="9"/>
+    <w:abstractNumId w:val="10"/>
   </w:num>
   <w:num w:numId="8" w16cid:durableId="1496188623">
     <w:abstractNumId w:val="6"/>
@@ -2346,10 +2464,13 @@
     <w:abstractNumId w:val="2"/>
   </w:num>
   <w:num w:numId="10" w16cid:durableId="1977367643">
-    <w:abstractNumId w:val="10"/>
+    <w:abstractNumId w:val="11"/>
   </w:num>
   <w:num w:numId="11" w16cid:durableId="1811705758">
     <w:abstractNumId w:val="3"/>
+  </w:num>
+  <w:num w:numId="12" w16cid:durableId="1292832319">
+    <w:abstractNumId w:val="7"/>
   </w:num>
 </w:numbering>
 </file>
@@ -3319,15 +3440,6 @@
 </file>
 
 <file path=customXml/item1.xml><?xml version="1.0" encoding="utf-8"?>
-<?mso-contentType ?>
-<FormTemplates xmlns="http://schemas.microsoft.com/sharepoint/v3/contenttype/forms">
-  <Display>DocumentLibraryForm</Display>
-  <Edit>DocumentLibraryForm</Edit>
-  <New>DocumentLibraryForm</New>
-</FormTemplates>
-</file>
-
-<file path=customXml/item2.xml><?xml version="1.0" encoding="utf-8"?>
 <ct:contentTypeSchema xmlns:ct="http://schemas.microsoft.com/office/2006/metadata/contentType" xmlns:ma="http://schemas.microsoft.com/office/2006/metadata/properties/metaAttributes" ct:_="" ma:_="" ma:contentTypeName="_CtTemplate" ma:contentTypeID="0x01010064A5FDCCFB03F540B94405305D7DE14F00A4F8B82F7CEF57469A8FE5CEAB7A0EE0" ma:contentTypeVersion="55" ma:contentTypeDescription="Part of Template Management with Site Columns representing custom attributes." ma:contentTypeScope="" ma:versionID="e48abcd8da7fe05ec90dabdfbb8c2749">
   <xsd:schema xmlns:xsd="http://www.w3.org/2001/XMLSchema" xmlns:xs="http://www.w3.org/2001/XMLSchema" xmlns:p="http://schemas.microsoft.com/office/2006/metadata/properties" xmlns:ns2="f336f4fe-8719-4ea2-b5d6-29b3a580aeb4" xmlns:ns3="b57b892a-dd61-4bba-b372-a8d93da2c7e6" targetNamespace="http://schemas.microsoft.com/office/2006/metadata/properties" ma:root="true" ma:fieldsID="4c733adc908683170864ffc34cec60fa" ns2:_="" ns3:_="">
     <xsd:import namespace="f336f4fe-8719-4ea2-b5d6-29b3a580aeb4"/>
@@ -3649,6 +3761,15 @@
 </ct:contentTypeSchema>
 </file>
 
+<file path=customXml/item2.xml><?xml version="1.0" encoding="utf-8"?>
+<?mso-contentType ?>
+<FormTemplates xmlns="http://schemas.microsoft.com/sharepoint/v3/contenttype/forms">
+  <Display>DocumentLibraryForm</Display>
+  <Edit>DocumentLibraryForm</Edit>
+  <New>DocumentLibraryForm</New>
+</FormTemplates>
+</file>
+
 <file path=customXml/item3.xml><?xml version="1.0" encoding="utf-8"?>
 <p:properties xmlns:p="http://schemas.microsoft.com/office/2006/metadata/properties" xmlns:xsi="http://www.w3.org/2001/XMLSchema-instance" xmlns:pc="http://schemas.microsoft.com/office/infopath/2007/PartnerControls">
   <documentManagement>
@@ -3675,14 +3796,6 @@
 </file>
 
 <file path=customXml/itemProps1.xml><?xml version="1.0" encoding="utf-8"?>
-<ds:datastoreItem xmlns:ds="http://schemas.openxmlformats.org/officeDocument/2006/customXml" ds:itemID="{3CB3DFB2-2968-44C5-A3A2-A9A8C07ECF2B}">
-  <ds:schemaRefs>
-    <ds:schemaRef ds:uri="http://schemas.microsoft.com/sharepoint/v3/contenttype/forms"/>
-  </ds:schemaRefs>
-</ds:datastoreItem>
-</file>
-
-<file path=customXml/itemProps2.xml><?xml version="1.0" encoding="utf-8"?>
 <ds:datastoreItem xmlns:ds="http://schemas.openxmlformats.org/officeDocument/2006/customXml" ds:itemID="{3743C5DC-131F-4B4B-B7AB-6C0C2A2F462A}">
   <ds:schemaRefs>
     <ds:schemaRef ds:uri="http://schemas.microsoft.com/office/2006/metadata/contentType"/>
@@ -3697,6 +3810,14 @@
     <ds:schemaRef ds:uri="http://purl.org/dc/elements/1.1/"/>
     <ds:schemaRef ds:uri="http://purl.org/dc/terms/"/>
     <ds:schemaRef ds:uri="http://schemas.microsoft.com/internal/obd"/>
+  </ds:schemaRefs>
+</ds:datastoreItem>
+</file>
+
+<file path=customXml/itemProps2.xml><?xml version="1.0" encoding="utf-8"?>
+<ds:datastoreItem xmlns:ds="http://schemas.openxmlformats.org/officeDocument/2006/customXml" ds:itemID="{3CB3DFB2-2968-44C5-A3A2-A9A8C07ECF2B}">
+  <ds:schemaRefs>
+    <ds:schemaRef ds:uri="http://schemas.microsoft.com/sharepoint/v3/contenttype/forms"/>
   </ds:schemaRefs>
 </ds:datastoreItem>
 </file>

</xml_diff>

<commit_message>
DTSCCI-248 use external short name rather than court venue name (#4893)
* DTSCCI-248 use external short name rather than court venue name

* DTSCCI-248 use external short name rather than court venue name

* DTSCCI-248 use external short name rather than court venue name
</commit_message>
<xml_diff>
--- a/docker/docmosis/templates/CV-UNS-DEC-ENG-00001.docx
+++ b/docker/docmosis/templates/CV-UNS-DEC-ENG-00001.docx
@@ -26,9 +26,20 @@
           <w:sz w:val="18"/>
           <w:szCs w:val="18"/>
         </w:rPr>
-        <w:t>&lt;&lt;{</w:t>
+        <w:t>&lt;</w:t>
+      </w:r>
+      <w:proofErr w:type="gramStart"/>
+      <w:r>
+        <w:rPr>
+          <w:rFonts w:ascii="Arial" w:hAnsi="Arial" w:cs="Arial"/>
+          <w:color w:val="000000" w:themeColor="text1"/>
+          <w:sz w:val="18"/>
+          <w:szCs w:val="18"/>
+        </w:rPr>
+        <w:t>&lt;{</w:t>
       </w:r>
       <w:proofErr w:type="spellStart"/>
+      <w:proofErr w:type="gramEnd"/>
       <w:r>
         <w:rPr>
           <w:rFonts w:ascii="Arial" w:hAnsi="Arial" w:cs="Arial"/>
@@ -193,7 +204,25 @@
           <w:sz w:val="28"/>
           <w:szCs w:val="28"/>
         </w:rPr>
-        <w:t>.venue_name&gt;&gt;&lt;&lt;else&gt;&gt; Online Civil Claims&lt;&lt;es_&gt;&gt;</w:t>
+        <w:t>.</w:t>
+      </w:r>
+      <w:r>
+        <w:rPr>
+          <w:rFonts w:ascii="Arial" w:hAnsi="Arial" w:cs="Arial"/>
+          <w:b/>
+          <w:sz w:val="28"/>
+          <w:szCs w:val="28"/>
+        </w:rPr>
+        <w:t>external_short</w:t>
+      </w:r>
+      <w:r>
+        <w:rPr>
+          <w:rFonts w:ascii="Arial" w:hAnsi="Arial" w:cs="Arial"/>
+          <w:b/>
+          <w:sz w:val="28"/>
+          <w:szCs w:val="28"/>
+        </w:rPr>
+        <w:t>_name&gt;&gt;&lt;&lt;else&gt;&gt; Online Civil Claims&lt;&lt;es_&gt;&gt;</w:t>
       </w:r>
       <w:r>
         <w:rPr>
@@ -467,7 +496,7 @@
               </wp:inline>
             </w:drawing>
           </mc:Choice>
-          <mc:Fallback xmlns:w16du="http://schemas.microsoft.com/office/word/2023/wordml/word16du" xmlns:pic="http://schemas.openxmlformats.org/drawingml/2006/picture" xmlns:a="http://schemas.openxmlformats.org/drawingml/2006/main">
+          <mc:Fallback xmlns:a="http://schemas.openxmlformats.org/drawingml/2006/main" xmlns:pic="http://schemas.openxmlformats.org/drawingml/2006/picture" xmlns:w16du="http://schemas.microsoft.com/office/word/2023/wordml/word16du">
             <w:pict w14:anchorId="1E2983E5">
               <v:group id="Group 2791" style="width:467.95pt;height:68.75pt;mso-position-horizontal-relative:char;mso-position-vertical-relative:line" coordsize="59429,8731" o:spid="_x0000_s1026" w14:anchorId="3F6EA4FE" o:gfxdata="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">
                 <v:shapetype id="_x0000_t75" coordsize="21600,21600" filled="f" stroked="f" o:spt="75" o:preferrelative="t" path="m@4@5l@4@11@9@11@9@5xe">
@@ -1072,7 +1101,7 @@
               </wp:inline>
             </w:drawing>
           </mc:Choice>
-          <mc:Fallback xmlns:w16du="http://schemas.microsoft.com/office/word/2023/wordml/word16du" xmlns:pic="http://schemas.openxmlformats.org/drawingml/2006/picture" xmlns:a="http://schemas.openxmlformats.org/drawingml/2006/main">
+          <mc:Fallback xmlns:a="http://schemas.openxmlformats.org/drawingml/2006/main" xmlns:pic="http://schemas.openxmlformats.org/drawingml/2006/picture" xmlns:w16du="http://schemas.microsoft.com/office/word/2023/wordml/word16du">
             <w:pict w14:anchorId="01720E1D">
               <v:group id="Group 2792" style="width:467.95pt;height:.75pt;mso-position-horizontal-relative:char;mso-position-vertical-relative:line" coordsize="59429,95" o:spid="_x0000_s1026" w14:anchorId="36C48C52" o:gfxdata="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">
                 <v:shape id="Shape 91" style="position:absolute;width:59429;height:0;visibility:visible;mso-wrap-style:square;v-text-anchor:top" coordsize="5942965,0" o:spid="_x0000_s1027" filled="f" path="m5942965,l,e" o:gfxdata="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">
@@ -1938,6 +1967,95 @@
     </w:lvl>
   </w:abstractNum>
   <w:abstractNum w:abstractNumId="7" w15:restartNumberingAfterBreak="0">
+    <w:nsid w:val="59A72A76"/>
+    <w:multiLevelType w:val="hybridMultilevel"/>
+    <w:tmpl w:val="62A27146"/>
+    <w:lvl w:ilvl="0" w:tplc="0809000F">
+      <w:start w:val="1"/>
+      <w:numFmt w:val="decimal"/>
+      <w:lvlText w:val="%1."/>
+      <w:lvlJc w:val="left"/>
+      <w:pPr>
+        <w:ind w:left="720" w:hanging="360"/>
+      </w:pPr>
+      <w:rPr>
+        <w:rFonts w:hint="default"/>
+      </w:rPr>
+    </w:lvl>
+    <w:lvl w:ilvl="1" w:tplc="08090019" w:tentative="1">
+      <w:start w:val="1"/>
+      <w:numFmt w:val="lowerLetter"/>
+      <w:lvlText w:val="%2."/>
+      <w:lvlJc w:val="left"/>
+      <w:pPr>
+        <w:ind w:left="1440" w:hanging="360"/>
+      </w:pPr>
+    </w:lvl>
+    <w:lvl w:ilvl="2" w:tplc="0809001B" w:tentative="1">
+      <w:start w:val="1"/>
+      <w:numFmt w:val="lowerRoman"/>
+      <w:lvlText w:val="%3."/>
+      <w:lvlJc w:val="right"/>
+      <w:pPr>
+        <w:ind w:left="2160" w:hanging="180"/>
+      </w:pPr>
+    </w:lvl>
+    <w:lvl w:ilvl="3" w:tplc="0809000F" w:tentative="1">
+      <w:start w:val="1"/>
+      <w:numFmt w:val="decimal"/>
+      <w:lvlText w:val="%4."/>
+      <w:lvlJc w:val="left"/>
+      <w:pPr>
+        <w:ind w:left="2880" w:hanging="360"/>
+      </w:pPr>
+    </w:lvl>
+    <w:lvl w:ilvl="4" w:tplc="08090019" w:tentative="1">
+      <w:start w:val="1"/>
+      <w:numFmt w:val="lowerLetter"/>
+      <w:lvlText w:val="%5."/>
+      <w:lvlJc w:val="left"/>
+      <w:pPr>
+        <w:ind w:left="3600" w:hanging="360"/>
+      </w:pPr>
+    </w:lvl>
+    <w:lvl w:ilvl="5" w:tplc="0809001B" w:tentative="1">
+      <w:start w:val="1"/>
+      <w:numFmt w:val="lowerRoman"/>
+      <w:lvlText w:val="%6."/>
+      <w:lvlJc w:val="right"/>
+      <w:pPr>
+        <w:ind w:left="4320" w:hanging="180"/>
+      </w:pPr>
+    </w:lvl>
+    <w:lvl w:ilvl="6" w:tplc="0809000F" w:tentative="1">
+      <w:start w:val="1"/>
+      <w:numFmt w:val="decimal"/>
+      <w:lvlText w:val="%7."/>
+      <w:lvlJc w:val="left"/>
+      <w:pPr>
+        <w:ind w:left="5040" w:hanging="360"/>
+      </w:pPr>
+    </w:lvl>
+    <w:lvl w:ilvl="7" w:tplc="08090019" w:tentative="1">
+      <w:start w:val="1"/>
+      <w:numFmt w:val="lowerLetter"/>
+      <w:lvlText w:val="%8."/>
+      <w:lvlJc w:val="left"/>
+      <w:pPr>
+        <w:ind w:left="5760" w:hanging="360"/>
+      </w:pPr>
+    </w:lvl>
+    <w:lvl w:ilvl="8" w:tplc="0809001B" w:tentative="1">
+      <w:start w:val="1"/>
+      <w:numFmt w:val="lowerRoman"/>
+      <w:lvlText w:val="%9."/>
+      <w:lvlJc w:val="right"/>
+      <w:pPr>
+        <w:ind w:left="6480" w:hanging="180"/>
+      </w:pPr>
+    </w:lvl>
+  </w:abstractNum>
+  <w:abstractNum w:abstractNumId="8" w15:restartNumberingAfterBreak="0">
     <w:nsid w:val="63EB0761"/>
     <w:multiLevelType w:val="hybridMultilevel"/>
     <w:tmpl w:val="46EAE0BA"/>
@@ -2028,7 +2146,7 @@
       </w:pPr>
     </w:lvl>
   </w:abstractNum>
-  <w:abstractNum w:abstractNumId="8" w15:restartNumberingAfterBreak="0">
+  <w:abstractNum w:abstractNumId="9" w15:restartNumberingAfterBreak="0">
     <w:nsid w:val="675A3587"/>
     <w:multiLevelType w:val="hybridMultilevel"/>
     <w:tmpl w:val="39EED320"/>
@@ -2119,7 +2237,7 @@
       </w:pPr>
     </w:lvl>
   </w:abstractNum>
-  <w:abstractNum w:abstractNumId="9" w15:restartNumberingAfterBreak="0">
+  <w:abstractNum w:abstractNumId="10" w15:restartNumberingAfterBreak="0">
     <w:nsid w:val="770A0FF7"/>
     <w:multiLevelType w:val="hybridMultilevel"/>
     <w:tmpl w:val="49B8A684"/>
@@ -2232,7 +2350,7 @@
       </w:rPr>
     </w:lvl>
   </w:abstractNum>
-  <w:abstractNum w:abstractNumId="10" w15:restartNumberingAfterBreak="0">
+  <w:abstractNum w:abstractNumId="11" w15:restartNumberingAfterBreak="0">
     <w:nsid w:val="7ED869EF"/>
     <w:multiLevelType w:val="hybridMultilevel"/>
     <w:tmpl w:val="8D96161A"/>
@@ -2319,10 +2437,10 @@
     </w:lvl>
   </w:abstractNum>
   <w:num w:numId="1" w16cid:durableId="174392106">
-    <w:abstractNumId w:val="8"/>
+    <w:abstractNumId w:val="9"/>
   </w:num>
   <w:num w:numId="2" w16cid:durableId="656155207">
-    <w:abstractNumId w:val="7"/>
+    <w:abstractNumId w:val="8"/>
   </w:num>
   <w:num w:numId="3" w16cid:durableId="545213863">
     <w:abstractNumId w:val="5"/>
@@ -2337,7 +2455,7 @@
     <w:abstractNumId w:val="0"/>
   </w:num>
   <w:num w:numId="7" w16cid:durableId="187565798">
-    <w:abstractNumId w:val="9"/>
+    <w:abstractNumId w:val="10"/>
   </w:num>
   <w:num w:numId="8" w16cid:durableId="1496188623">
     <w:abstractNumId w:val="6"/>
@@ -2346,10 +2464,13 @@
     <w:abstractNumId w:val="2"/>
   </w:num>
   <w:num w:numId="10" w16cid:durableId="1977367643">
-    <w:abstractNumId w:val="10"/>
+    <w:abstractNumId w:val="11"/>
   </w:num>
   <w:num w:numId="11" w16cid:durableId="1811705758">
     <w:abstractNumId w:val="3"/>
+  </w:num>
+  <w:num w:numId="12" w16cid:durableId="1292832319">
+    <w:abstractNumId w:val="7"/>
   </w:num>
 </w:numbering>
 </file>
@@ -3319,15 +3440,6 @@
 </file>
 
 <file path=customXml/item1.xml><?xml version="1.0" encoding="utf-8"?>
-<?mso-contentType ?>
-<FormTemplates xmlns="http://schemas.microsoft.com/sharepoint/v3/contenttype/forms">
-  <Display>DocumentLibraryForm</Display>
-  <Edit>DocumentLibraryForm</Edit>
-  <New>DocumentLibraryForm</New>
-</FormTemplates>
-</file>
-
-<file path=customXml/item2.xml><?xml version="1.0" encoding="utf-8"?>
 <ct:contentTypeSchema xmlns:ct="http://schemas.microsoft.com/office/2006/metadata/contentType" xmlns:ma="http://schemas.microsoft.com/office/2006/metadata/properties/metaAttributes" ct:_="" ma:_="" ma:contentTypeName="_CtTemplate" ma:contentTypeID="0x01010064A5FDCCFB03F540B94405305D7DE14F00A4F8B82F7CEF57469A8FE5CEAB7A0EE0" ma:contentTypeVersion="55" ma:contentTypeDescription="Part of Template Management with Site Columns representing custom attributes." ma:contentTypeScope="" ma:versionID="e48abcd8da7fe05ec90dabdfbb8c2749">
   <xsd:schema xmlns:xsd="http://www.w3.org/2001/XMLSchema" xmlns:xs="http://www.w3.org/2001/XMLSchema" xmlns:p="http://schemas.microsoft.com/office/2006/metadata/properties" xmlns:ns2="f336f4fe-8719-4ea2-b5d6-29b3a580aeb4" xmlns:ns3="b57b892a-dd61-4bba-b372-a8d93da2c7e6" targetNamespace="http://schemas.microsoft.com/office/2006/metadata/properties" ma:root="true" ma:fieldsID="4c733adc908683170864ffc34cec60fa" ns2:_="" ns3:_="">
     <xsd:import namespace="f336f4fe-8719-4ea2-b5d6-29b3a580aeb4"/>
@@ -3649,6 +3761,15 @@
 </ct:contentTypeSchema>
 </file>
 
+<file path=customXml/item2.xml><?xml version="1.0" encoding="utf-8"?>
+<?mso-contentType ?>
+<FormTemplates xmlns="http://schemas.microsoft.com/sharepoint/v3/contenttype/forms">
+  <Display>DocumentLibraryForm</Display>
+  <Edit>DocumentLibraryForm</Edit>
+  <New>DocumentLibraryForm</New>
+</FormTemplates>
+</file>
+
 <file path=customXml/item3.xml><?xml version="1.0" encoding="utf-8"?>
 <p:properties xmlns:p="http://schemas.microsoft.com/office/2006/metadata/properties" xmlns:xsi="http://www.w3.org/2001/XMLSchema-instance" xmlns:pc="http://schemas.microsoft.com/office/infopath/2007/PartnerControls">
   <documentManagement>
@@ -3675,14 +3796,6 @@
 </file>
 
 <file path=customXml/itemProps1.xml><?xml version="1.0" encoding="utf-8"?>
-<ds:datastoreItem xmlns:ds="http://schemas.openxmlformats.org/officeDocument/2006/customXml" ds:itemID="{3CB3DFB2-2968-44C5-A3A2-A9A8C07ECF2B}">
-  <ds:schemaRefs>
-    <ds:schemaRef ds:uri="http://schemas.microsoft.com/sharepoint/v3/contenttype/forms"/>
-  </ds:schemaRefs>
-</ds:datastoreItem>
-</file>
-
-<file path=customXml/itemProps2.xml><?xml version="1.0" encoding="utf-8"?>
 <ds:datastoreItem xmlns:ds="http://schemas.openxmlformats.org/officeDocument/2006/customXml" ds:itemID="{3743C5DC-131F-4B4B-B7AB-6C0C2A2F462A}">
   <ds:schemaRefs>
     <ds:schemaRef ds:uri="http://schemas.microsoft.com/office/2006/metadata/contentType"/>
@@ -3697,6 +3810,14 @@
     <ds:schemaRef ds:uri="http://purl.org/dc/elements/1.1/"/>
     <ds:schemaRef ds:uri="http://purl.org/dc/terms/"/>
     <ds:schemaRef ds:uri="http://schemas.microsoft.com/internal/obd"/>
+  </ds:schemaRefs>
+</ds:datastoreItem>
+</file>
+
+<file path=customXml/itemProps2.xml><?xml version="1.0" encoding="utf-8"?>
+<ds:datastoreItem xmlns:ds="http://schemas.openxmlformats.org/officeDocument/2006/customXml" ds:itemID="{3CB3DFB2-2968-44C5-A3A2-A9A8C07ECF2B}">
+  <ds:schemaRefs>
+    <ds:schemaRef ds:uri="http://schemas.microsoft.com/sharepoint/v3/contenttype/forms"/>
   </ds:schemaRefs>
 </ds:datastoreItem>
 </file>

</xml_diff>